<commit_message>
Latest PPT and Document
</commit_message>
<xml_diff>
--- a/documentation/Connector_Provider_Guide_for_Workable.docx
+++ b/documentation/Connector_Provider_Guide_for_Workable.docx
@@ -1706,30 +1706,14 @@
         </w:rPr>
         <w:t xml:space="preserve"> your positions in different ways, or to extract additional information from your </w:t>
       </w:r>
-      <w:r>
-        <w:fldChar w:fldCharType="begin"/>
-      </w:r>
-      <w:r>
-        <w:rPr>
-          <w:lang w:val="en-IN"/>
-        </w:rPr>
-        <w:instrText xml:space="preserve"> HYPERLINK "https://www.workable.com/" </w:instrText>
-      </w:r>
-      <w:r>
-        <w:fldChar w:fldCharType="separate"/>
-      </w:r>
-      <w:r>
-        <w:rPr>
-          <w:lang w:val="en-IN"/>
-        </w:rPr>
-        <w:t>Workable</w:t>
-      </w:r>
-      <w:r>
-        <w:rPr>
-          <w:lang w:val="en-IN"/>
-        </w:rPr>
-        <w:fldChar w:fldCharType="end"/>
-      </w:r>
+      <w:hyperlink r:id="rId18" w:history="1">
+        <w:r>
+          <w:rPr>
+            <w:lang w:val="en-IN"/>
+          </w:rPr>
+          <w:t>Workable</w:t>
+        </w:r>
+      </w:hyperlink>
       <w:r>
         <w:rPr>
           <w:lang w:val="en-IN"/>
@@ -1973,7 +1957,7 @@
                     <pic:cNvPicPr/>
                   </pic:nvPicPr>
                   <pic:blipFill>
-                    <a:blip r:embed="rId18"/>
+                    <a:blip r:embed="rId19"/>
                     <a:stretch>
                       <a:fillRect/>
                     </a:stretch>
@@ -2220,27 +2204,14 @@
         </w:rPr>
         <w:t> </w:t>
       </w:r>
-      <w:r>
-        <w:fldChar w:fldCharType="begin"/>
-      </w:r>
-      <w:r>
-        <w:rPr>
-          <w:lang w:val="en-IN"/>
-        </w:rPr>
-        <w:instrText xml:space="preserve"> HYPERLINK "https://subdomain.workable.com/spi/v3" </w:instrText>
-      </w:r>
-      <w:r>
-        <w:fldChar w:fldCharType="separate"/>
-      </w:r>
-      <w:r>
-        <w:rPr>
-          <w:lang w:val="en-IN"/>
-        </w:rPr>
-        <w:t>https://subdomain.workable.com/spi/v3</w:t>
-      </w:r>
-      <w:r>
-        <w:fldChar w:fldCharType="end"/>
-      </w:r>
+      <w:hyperlink r:id="rId20" w:history="1">
+        <w:r>
+          <w:rPr>
+            <w:lang w:val="en-IN"/>
+          </w:rPr>
+          <w:t>https://subdomain.workable.com/spi/v3</w:t>
+        </w:r>
+      </w:hyperlink>
     </w:p>
     <w:p>
       <w:pPr>
@@ -2278,7 +2249,7 @@
                     <pic:cNvPicPr/>
                   </pic:nvPicPr>
                   <pic:blipFill>
-                    <a:blip r:embed="rId19"/>
+                    <a:blip r:embed="rId21"/>
                     <a:stretch>
                       <a:fillRect/>
                     </a:stretch>
@@ -2330,7 +2301,7 @@
                     <pic:cNvPicPr/>
                   </pic:nvPicPr>
                   <pic:blipFill>
-                    <a:blip r:embed="rId20"/>
+                    <a:blip r:embed="rId22"/>
                     <a:stretch>
                       <a:fillRect/>
                     </a:stretch>
@@ -2462,7 +2433,7 @@
                     <pic:cNvPicPr/>
                   </pic:nvPicPr>
                   <pic:blipFill>
-                    <a:blip r:embed="rId21"/>
+                    <a:blip r:embed="rId23"/>
                     <a:stretch>
                       <a:fillRect/>
                     </a:stretch>
@@ -2642,7 +2613,7 @@
                     <pic:cNvPicPr/>
                   </pic:nvPicPr>
                   <pic:blipFill>
-                    <a:blip r:embed="rId22"/>
+                    <a:blip r:embed="rId24"/>
                     <a:stretch>
                       <a:fillRect/>
                     </a:stretch>
@@ -2755,7 +2726,7 @@
                     <pic:cNvPicPr/>
                   </pic:nvPicPr>
                   <pic:blipFill>
-                    <a:blip r:embed="rId23"/>
+                    <a:blip r:embed="rId25"/>
                     <a:stretch>
                       <a:fillRect/>
                     </a:stretch>
@@ -3049,7 +3020,7 @@
                     <pic:cNvPicPr/>
                   </pic:nvPicPr>
                   <pic:blipFill>
-                    <a:blip r:embed="rId24"/>
+                    <a:blip r:embed="rId26"/>
                     <a:stretch>
                       <a:fillRect/>
                     </a:stretch>
@@ -3359,7 +3330,7 @@
                     <pic:cNvPicPr/>
                   </pic:nvPicPr>
                   <pic:blipFill>
-                    <a:blip r:embed="rId25"/>
+                    <a:blip r:embed="rId27"/>
                     <a:stretch>
                       <a:fillRect/>
                     </a:stretch>
@@ -3472,7 +3443,7 @@
                     <pic:cNvPicPr/>
                   </pic:nvPicPr>
                   <pic:blipFill>
-                    <a:blip r:embed="rId26"/>
+                    <a:blip r:embed="rId28"/>
                     <a:stretch>
                       <a:fillRect/>
                     </a:stretch>
@@ -3762,7 +3733,7 @@
                     <pic:cNvPicPr/>
                   </pic:nvPicPr>
                   <pic:blipFill>
-                    <a:blip r:embed="rId27"/>
+                    <a:blip r:embed="rId29"/>
                     <a:stretch>
                       <a:fillRect/>
                     </a:stretch>
@@ -3907,7 +3878,7 @@
                     <pic:cNvPicPr/>
                   </pic:nvPicPr>
                   <pic:blipFill>
-                    <a:blip r:embed="rId28"/>
+                    <a:blip r:embed="rId30"/>
                     <a:stretch>
                       <a:fillRect/>
                     </a:stretch>
@@ -4098,36 +4069,17 @@
         </w:rPr>
         <w:t xml:space="preserve"> </w:t>
       </w:r>
-      <w:r>
-        <w:fldChar w:fldCharType="begin"/>
-      </w:r>
-      <w:r>
-        <w:rPr>
-          <w:lang w:val="en-IN"/>
-        </w:rPr>
-        <w:instrText xml:space="preserve"> HYPERLINK "https://subdomain.workable.com/spi/v3" </w:instrText>
-      </w:r>
-      <w:r>
-        <w:fldChar w:fldCharType="separate"/>
-      </w:r>
-      <w:r>
-        <w:rPr>
-          <w:rStyle w:val="Hyperlink"/>
-          <w:rFonts w:ascii="Trebuchet MS" w:hAnsi="Trebuchet MS"/>
-          <w:sz w:val="22"/>
-          <w:lang w:val="en-IN"/>
-        </w:rPr>
-        <w:t>https://subdomain.workable.com/spi/v3</w:t>
-      </w:r>
-      <w:r>
-        <w:rPr>
-          <w:rStyle w:val="Hyperlink"/>
-          <w:rFonts w:ascii="Trebuchet MS" w:hAnsi="Trebuchet MS"/>
-          <w:sz w:val="22"/>
-          <w:lang w:val="en-IN"/>
-        </w:rPr>
-        <w:fldChar w:fldCharType="end"/>
-      </w:r>
+      <w:hyperlink r:id="rId31" w:history="1">
+        <w:r>
+          <w:rPr>
+            <w:rStyle w:val="Hyperlink"/>
+            <w:rFonts w:ascii="Trebuchet MS" w:hAnsi="Trebuchet MS"/>
+            <w:sz w:val="22"/>
+            <w:lang w:val="en-IN"/>
+          </w:rPr>
+          <w:t>https://subdomain.workable.com/spi/v3</w:t>
+        </w:r>
+      </w:hyperlink>
       <w:r>
         <w:rPr>
           <w:rStyle w:val="Hyperlink"/>
@@ -4267,7 +4219,7 @@
                     <pic:cNvPicPr/>
                   </pic:nvPicPr>
                   <pic:blipFill>
-                    <a:blip r:embed="rId29"/>
+                    <a:blip r:embed="rId32"/>
                     <a:stretch>
                       <a:fillRect/>
                     </a:stretch>
@@ -4359,7 +4311,7 @@
                     <pic:cNvPicPr/>
                   </pic:nvPicPr>
                   <pic:blipFill>
-                    <a:blip r:embed="rId30"/>
+                    <a:blip r:embed="rId33"/>
                     <a:stretch>
                       <a:fillRect/>
                     </a:stretch>
@@ -4418,7 +4370,7 @@
                     <pic:cNvPicPr/>
                   </pic:nvPicPr>
                   <pic:blipFill>
-                    <a:blip r:embed="rId31"/>
+                    <a:blip r:embed="rId34"/>
                     <a:stretch>
                       <a:fillRect/>
                     </a:stretch>
@@ -4515,7 +4467,7 @@
                     <pic:cNvPicPr/>
                   </pic:nvPicPr>
                   <pic:blipFill>
-                    <a:blip r:embed="rId32"/>
+                    <a:blip r:embed="rId35"/>
                     <a:stretch>
                       <a:fillRect/>
                     </a:stretch>
@@ -4573,7 +4525,7 @@
                     <pic:cNvPicPr/>
                   </pic:nvPicPr>
                   <pic:blipFill>
-                    <a:blip r:embed="rId33"/>
+                    <a:blip r:embed="rId36"/>
                     <a:stretch>
                       <a:fillRect/>
                     </a:stretch>
@@ -4644,7 +4596,7 @@
                     <pic:cNvPicPr/>
                   </pic:nvPicPr>
                   <pic:blipFill>
-                    <a:blip r:embed="rId34"/>
+                    <a:blip r:embed="rId37"/>
                     <a:stretch>
                       <a:fillRect/>
                     </a:stretch>
@@ -5271,36 +5223,17 @@
           <w:lang w:val="en-IN"/>
         </w:rPr>
       </w:pPr>
-      <w:r>
-        <w:fldChar w:fldCharType="begin"/>
-      </w:r>
-      <w:r>
-        <w:rPr>
-          <w:lang w:val="en-IN"/>
-        </w:rPr>
-        <w:instrText xml:space="preserve"> HYPERLINK "https://workable.readme.io/v3/docs" </w:instrText>
-      </w:r>
-      <w:r>
-        <w:fldChar w:fldCharType="separate"/>
-      </w:r>
-      <w:r>
-        <w:rPr>
-          <w:rStyle w:val="Hyperlink"/>
-          <w:rFonts w:ascii="Trebuchet MS" w:hAnsi="Trebuchet MS"/>
-          <w:sz w:val="22"/>
-          <w:lang w:val="en-IN"/>
-        </w:rPr>
-        <w:t>https://workable.readme.io/v3/docs</w:t>
-      </w:r>
-      <w:r>
-        <w:rPr>
-          <w:rStyle w:val="Hyperlink"/>
-          <w:rFonts w:ascii="Trebuchet MS" w:hAnsi="Trebuchet MS"/>
-          <w:sz w:val="22"/>
-          <w:lang w:val="en-IN"/>
-        </w:rPr>
-        <w:fldChar w:fldCharType="end"/>
-      </w:r>
+      <w:hyperlink r:id="rId38" w:history="1">
+        <w:r>
+          <w:rPr>
+            <w:rStyle w:val="Hyperlink"/>
+            <w:rFonts w:ascii="Trebuchet MS" w:hAnsi="Trebuchet MS"/>
+            <w:sz w:val="22"/>
+            <w:lang w:val="en-IN"/>
+          </w:rPr>
+          <w:t>https://workable.readme.io/v3/docs</w:t>
+        </w:r>
+      </w:hyperlink>
     </w:p>
     <w:p>
       <w:pPr>
@@ -8469,6 +8402,13 @@
     </w:p>
     <w:p>
       <w:pPr>
+        <w:rPr>
+          <w:lang w:val="en-IN"/>
+        </w:rPr>
+      </w:pPr>
+    </w:p>
+    <w:p>
+      <w:pPr>
         <w:pStyle w:val="Heading3"/>
         <w:keepLines w:val="0"/>
         <w:numPr>
@@ -8550,18 +8490,17 @@
         </w:rPr>
         <w:t xml:space="preserve"> </w:t>
       </w:r>
-      <w:r>
-        <w:fldChar w:fldCharType="begin"/>
-      </w:r>
-      <w:r>
-        <w:rPr>
-          <w:lang w:val="en-IN"/>
-        </w:rPr>
-        <w:instrText xml:space="preserve"> HYPERLINK "https://subdomain.workable.com/spi/v3" </w:instrText>
-      </w:r>
-      <w:r>
-        <w:fldChar w:fldCharType="separate"/>
-      </w:r>
+      <w:hyperlink r:id="rId39" w:history="1">
+        <w:r>
+          <w:rPr>
+            <w:rStyle w:val="Hyperlink"/>
+            <w:rFonts w:ascii="Trebuchet MS" w:hAnsi="Trebuchet MS"/>
+            <w:sz w:val="22"/>
+            <w:lang w:val="en-IN"/>
+          </w:rPr>
+          <w:t>https://subdomain.workable.com/spi/v3</w:t>
+        </w:r>
+      </w:hyperlink>
       <w:r>
         <w:rPr>
           <w:rStyle w:val="Hyperlink"/>
@@ -8569,24 +8508,6 @@
           <w:sz w:val="22"/>
           <w:lang w:val="en-IN"/>
         </w:rPr>
-        <w:t>https://subdomain.workable.com/spi/v3</w:t>
-      </w:r>
-      <w:r>
-        <w:rPr>
-          <w:rStyle w:val="Hyperlink"/>
-          <w:rFonts w:ascii="Trebuchet MS" w:hAnsi="Trebuchet MS"/>
-          <w:sz w:val="22"/>
-          <w:lang w:val="en-IN"/>
-        </w:rPr>
-        <w:fldChar w:fldCharType="end"/>
-      </w:r>
-      <w:r>
-        <w:rPr>
-          <w:rStyle w:val="Hyperlink"/>
-          <w:rFonts w:ascii="Trebuchet MS" w:hAnsi="Trebuchet MS"/>
-          <w:sz w:val="22"/>
-          <w:lang w:val="en-IN"/>
-        </w:rPr>
         <w:t xml:space="preserve"> </w:t>
       </w:r>
       <w:r>
@@ -8674,9 +8595,9 @@
           <w:noProof/>
         </w:rPr>
         <w:drawing>
-          <wp:inline distT="0" distB="0" distL="0" distR="0" wp14:anchorId="79072AD9" wp14:editId="7C2D7C5A">
-            <wp:extent cx="5425031" cy="1800512"/>
-            <wp:effectExtent l="0" t="0" r="4445" b="9525"/>
+          <wp:inline distT="0" distB="0" distL="0" distR="0" wp14:anchorId="79072AD9" wp14:editId="1568EE50">
+            <wp:extent cx="6231406" cy="2068140"/>
+            <wp:effectExtent l="0" t="0" r="0" b="8890"/>
             <wp:docPr id="1" name="Picture 1" descr="Graphical user interface, text&#10;&#10;Description automatically generated"/>
             <wp:cNvGraphicFramePr>
               <a:graphicFrameLocks xmlns:a="http://schemas.openxmlformats.org/drawingml/2006/main" noChangeAspect="1"/>
@@ -8689,7 +8610,7 @@
                     <pic:cNvPicPr/>
                   </pic:nvPicPr>
                   <pic:blipFill>
-                    <a:blip r:embed="rId35"/>
+                    <a:blip r:embed="rId40"/>
                     <a:stretch>
                       <a:fillRect/>
                     </a:stretch>
@@ -8697,7 +8618,7 @@
                   <pic:spPr>
                     <a:xfrm>
                       <a:off x="0" y="0"/>
-                      <a:ext cx="5434732" cy="1803732"/>
+                      <a:ext cx="6256138" cy="2076348"/>
                     </a:xfrm>
                     <a:prstGeom prst="rect">
                       <a:avLst/>
@@ -8719,6 +8640,41 @@
     </w:p>
     <w:p>
       <w:pPr>
+        <w:rPr>
+          <w:lang w:val="en-IN"/>
+        </w:rPr>
+      </w:pPr>
+    </w:p>
+    <w:p>
+      <w:pPr>
+        <w:rPr>
+          <w:lang w:val="en-IN"/>
+        </w:rPr>
+      </w:pPr>
+    </w:p>
+    <w:p>
+      <w:pPr>
+        <w:rPr>
+          <w:lang w:val="en-IN"/>
+        </w:rPr>
+      </w:pPr>
+    </w:p>
+    <w:p>
+      <w:pPr>
+        <w:rPr>
+          <w:lang w:val="en-IN"/>
+        </w:rPr>
+      </w:pPr>
+    </w:p>
+    <w:p>
+      <w:pPr>
+        <w:rPr>
+          <w:lang w:val="en-IN"/>
+        </w:rPr>
+      </w:pPr>
+    </w:p>
+    <w:p>
+      <w:pPr>
         <w:pStyle w:val="BodyText"/>
         <w:rPr>
           <w:lang w:val="en-IN"/>
@@ -8728,20 +8684,236 @@
         <w:rPr>
           <w:lang w:val="en-IN"/>
         </w:rPr>
-        <w:t>Subdomain</w:t>
-      </w:r>
-      <w:r>
-        <w:rPr>
-          <w:lang w:val="en-IN"/>
-        </w:rPr>
-        <w:t xml:space="preserve">: </w:t>
-      </w:r>
+        <w:t>The list of Entries which is already created in workable through API as a part of testing which will be helped in Future Reference</w:t>
+      </w:r>
+    </w:p>
+    <w:p>
+      <w:pPr>
+        <w:pStyle w:val="BodyText"/>
+        <w:rPr>
+          <w:lang w:val="en-IN"/>
+        </w:rPr>
+      </w:pPr>
+    </w:p>
+    <w:p>
+      <w:pPr>
+        <w:pStyle w:val="BodyText"/>
+        <w:rPr>
+          <w:lang w:val="en-IN"/>
+        </w:rPr>
+      </w:pPr>
       <w:r>
         <w:rPr>
           <w:b/>
           <w:bCs/>
           <w:lang w:val="en-IN"/>
         </w:rPr>
+        <w:t>Member ID:</w:t>
+      </w:r>
+      <w:r>
+        <w:rPr>
+          <w:b/>
+          <w:bCs/>
+          <w:lang w:val="en-IN"/>
+        </w:rPr>
+        <w:t xml:space="preserve"> </w:t>
+      </w:r>
+      <w:r>
+        <w:rPr>
+          <w:lang w:val="en-IN"/>
+        </w:rPr>
+        <w:t>105ff1</w:t>
+      </w:r>
+    </w:p>
+    <w:p>
+      <w:pPr>
+        <w:pStyle w:val="BodyText"/>
+        <w:rPr>
+          <w:lang w:val="en-IN"/>
+        </w:rPr>
+      </w:pPr>
+      <w:r>
+        <w:rPr>
+          <w:b/>
+          <w:bCs/>
+          <w:lang w:val="en-IN"/>
+        </w:rPr>
+        <w:t>Sub Domain:</w:t>
+      </w:r>
+      <w:r>
+        <w:rPr>
+          <w:lang w:val="en-IN"/>
+        </w:rPr>
+        <w:t xml:space="preserve"> software-ag</w:t>
+      </w:r>
+    </w:p>
+    <w:p>
+      <w:pPr>
+        <w:pStyle w:val="BodyText"/>
+        <w:rPr>
+          <w:lang w:val="en-IN"/>
+        </w:rPr>
+      </w:pPr>
+      <w:proofErr w:type="spellStart"/>
+      <w:r>
+        <w:rPr>
+          <w:b/>
+          <w:bCs/>
+          <w:lang w:val="en-IN"/>
+        </w:rPr>
+        <w:t>ShortCode</w:t>
+      </w:r>
+      <w:proofErr w:type="spellEnd"/>
+      <w:r>
+        <w:rPr>
+          <w:b/>
+          <w:bCs/>
+          <w:lang w:val="en-IN"/>
+        </w:rPr>
+        <w:t>:</w:t>
+      </w:r>
+      <w:r>
+        <w:rPr>
+          <w:b/>
+          <w:bCs/>
+          <w:lang w:val="en-IN"/>
+        </w:rPr>
+        <w:t xml:space="preserve"> </w:t>
+      </w:r>
+      <w:r>
+        <w:rPr>
+          <w:lang w:val="en-IN"/>
+        </w:rPr>
+        <w:t>C638BB9F13</w:t>
+      </w:r>
+      <w:r>
+        <w:rPr>
+          <w:lang w:val="en-IN"/>
+        </w:rPr>
+        <w:t xml:space="preserve">, </w:t>
+      </w:r>
+      <w:r>
+        <w:rPr>
+          <w:lang w:val="en-IN"/>
+        </w:rPr>
+        <w:t>FFB12D1F56</w:t>
+      </w:r>
+      <w:r>
+        <w:rPr>
+          <w:lang w:val="en-IN"/>
+        </w:rPr>
+        <w:t xml:space="preserve">, </w:t>
+      </w:r>
+      <w:r>
+        <w:rPr>
+          <w:lang w:val="en-IN"/>
+        </w:rPr>
+        <w:t>07F44B4271</w:t>
+      </w:r>
+    </w:p>
+    <w:p>
+      <w:pPr>
+        <w:pStyle w:val="BodyText"/>
+        <w:rPr>
+          <w:lang w:val="en-IN"/>
+        </w:rPr>
+      </w:pPr>
+      <w:r>
+        <w:rPr>
+          <w:b/>
+          <w:bCs/>
+          <w:lang w:val="en-IN"/>
+        </w:rPr>
+        <w:t>Candidate ID:</w:t>
+      </w:r>
+      <w:r>
+        <w:rPr>
+          <w:b/>
+          <w:bCs/>
+          <w:lang w:val="en-IN"/>
+        </w:rPr>
+        <w:t xml:space="preserve"> </w:t>
+      </w:r>
+      <w:r>
+        <w:rPr>
+          <w:lang w:val="en-IN"/>
+        </w:rPr>
+        <w:t>9d8f1ef</w:t>
+      </w:r>
+      <w:r>
+        <w:rPr>
+          <w:lang w:val="en-IN"/>
+        </w:rPr>
+        <w:t xml:space="preserve">, </w:t>
+      </w:r>
+      <w:r>
+        <w:rPr>
+          <w:lang w:val="en-IN"/>
+        </w:rPr>
+        <w:t>9d92d2c</w:t>
+      </w:r>
+      <w:r>
+        <w:rPr>
+          <w:lang w:val="en-IN"/>
+        </w:rPr>
+        <w:t xml:space="preserve">, </w:t>
+      </w:r>
+      <w:r>
+        <w:rPr>
+          <w:lang w:val="en-IN"/>
+        </w:rPr>
+        <w:t>9d8f1ef</w:t>
+      </w:r>
+      <w:r>
+        <w:rPr>
+          <w:lang w:val="en-IN"/>
+        </w:rPr>
+        <w:t xml:space="preserve">, </w:t>
+      </w:r>
+      <w:r>
+        <w:rPr>
+          <w:lang w:val="en-IN"/>
+        </w:rPr>
+        <w:t>9d9313b</w:t>
+      </w:r>
+    </w:p>
+    <w:p>
+      <w:pPr>
+        <w:pStyle w:val="BodyText"/>
+        <w:rPr>
+          <w:rStyle w:val="Hyperlink"/>
+          <w:rFonts w:ascii="Trebuchet MS" w:hAnsi="Trebuchet MS"/>
+          <w:sz w:val="22"/>
+          <w:u w:val="none"/>
+          <w:lang w:val="en-IN"/>
+        </w:rPr>
+      </w:pPr>
+    </w:p>
+    <w:p>
+      <w:pPr>
+        <w:pStyle w:val="BodyText"/>
+        <w:rPr>
+          <w:lang w:val="en-IN"/>
+        </w:rPr>
+      </w:pPr>
+      <w:r>
+        <w:rPr>
+          <w:lang w:val="en-IN"/>
+        </w:rPr>
+        <w:t>Subdomain</w:t>
+      </w:r>
+      <w:r>
+        <w:rPr>
+          <w:lang w:val="en-IN"/>
+        </w:rPr>
+        <w:t xml:space="preserve">: </w:t>
+      </w:r>
+      <w:r>
+        <w:rPr>
+          <w:b/>
+          <w:bCs/>
+          <w:lang w:val="en-IN"/>
+        </w:rPr>
         <w:t>software-ag</w:t>
       </w:r>
       <w:r>
@@ -8772,7 +8944,7 @@
           <w:lang w:val="en-IN"/>
         </w:rPr>
       </w:pPr>
-      <w:hyperlink r:id="rId36" w:history="1">
+      <w:hyperlink r:id="rId41" w:history="1">
         <w:r>
           <w:rPr>
             <w:rStyle w:val="Hyperlink"/>
@@ -8784,12 +8956,20 @@
         </w:r>
       </w:hyperlink>
     </w:p>
+    <w:p>
+      <w:pPr>
+        <w:pStyle w:val="BodyText"/>
+        <w:rPr>
+          <w:lang w:val="en-IN"/>
+        </w:rPr>
+      </w:pPr>
+    </w:p>
     <w:sectPr>
-      <w:headerReference w:type="even" r:id="rId37"/>
-      <w:headerReference w:type="default" r:id="rId38"/>
-      <w:footerReference w:type="default" r:id="rId39"/>
-      <w:headerReference w:type="first" r:id="rId40"/>
-      <w:footerReference w:type="first" r:id="rId41"/>
+      <w:headerReference w:type="even" r:id="rId42"/>
+      <w:headerReference w:type="default" r:id="rId43"/>
+      <w:footerReference w:type="default" r:id="rId44"/>
+      <w:headerReference w:type="first" r:id="rId45"/>
+      <w:footerReference w:type="first" r:id="rId46"/>
       <w:pgSz w:w="11906" w:h="16838" w:code="9"/>
       <w:pgMar w:top="1418" w:right="1021" w:bottom="1134" w:left="1418" w:header="490" w:footer="3168" w:gutter="0"/>
       <w:cols w:space="708"/>
@@ -9086,7 +9266,7 @@
             </wp:anchor>
           </w:drawing>
         </mc:Choice>
-        <mc:Fallback xmlns:a="http://schemas.openxmlformats.org/drawingml/2006/main" xmlns:a14="http://schemas.microsoft.com/office/drawing/2010/main">
+        <mc:Fallback xmlns:a14="http://schemas.microsoft.com/office/drawing/2010/main" xmlns:a="http://schemas.openxmlformats.org/drawingml/2006/main">
           <w:pict>
             <v:line id="Straight Connector 6" style="position:absolute;flip:y;z-index:251667456;visibility:visible;mso-wrap-style:square;mso-width-percent:0;mso-height-percent:0;mso-wrap-distance-left:9pt;mso-wrap-distance-top:0;mso-wrap-distance-right:9pt;mso-wrap-distance-bottom:0;mso-position-horizontal:absolute;mso-position-horizontal-relative:text;mso-position-vertical:absolute;mso-position-vertical-relative:text;mso-width-percent:0;mso-height-percent:0;mso-width-relative:page;mso-height-relative:page" o:spid="_x0000_s1026" strokecolor="#233356" strokeweight="1pt" from="0,20.7pt" to="493.5pt,20.7pt" w14:anchorId="7EB6CC5E" o:gfxdata="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"/>
           </w:pict>
@@ -9647,7 +9827,7 @@
             </wp:anchor>
           </w:drawing>
         </mc:Choice>
-        <mc:Fallback xmlns:a="http://schemas.openxmlformats.org/drawingml/2006/main" xmlns:a14="http://schemas.microsoft.com/office/drawing/2010/main" xmlns:pic="http://schemas.openxmlformats.org/drawingml/2006/picture">
+        <mc:Fallback xmlns:pic="http://schemas.openxmlformats.org/drawingml/2006/picture" xmlns:a14="http://schemas.microsoft.com/office/drawing/2010/main" xmlns:a="http://schemas.openxmlformats.org/drawingml/2006/main">
           <w:pict>
             <v:line id="Straight Connector 15" style="position:absolute;z-index:251671552;visibility:visible;mso-wrap-style:square;mso-width-percent:0;mso-height-percent:0;mso-wrap-distance-left:9pt;mso-wrap-distance-top:-3e-5mm;mso-wrap-distance-right:9pt;mso-wrap-distance-bottom:-3e-5mm;mso-position-horizontal:left;mso-position-horizontal-relative:margin;mso-position-vertical:absolute;mso-position-vertical-relative:text;mso-width-percent:0;mso-height-percent:0;mso-width-relative:page;mso-height-relative:page" o:spid="_x0000_s1026" strokecolor="#bfbfbf" from="0,26.55pt" to="471.2pt,26.55pt" w14:anchorId="2E547FF7" o:gfxdata="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">
               <o:lock v:ext="edit" shapetype="f"/>
@@ -9766,44 +9946,18 @@
                             </w:rPr>
                             <w:t xml:space="preserve">Software AG offers the world’s first Digital Business Platform. Recognized as a leader by the industry’s top analyst firms, Software AG helps you combine existing systems on premises and in the cloud into a single platform to optimize your business and delight your customers. With Software AG, you can rapidly build and deploy Digital Business Applications to exploit real-time market opportunities. Get maximum value from big data, make better decisions with streaming analytics, achieve more with the Internet of Things, and respond faster to shifting regulations and threats with intelligent governance, risk and compliance. The world’s top brands trust Software AG to help them rapidly innovate, differentiate and win in the digital world. Learn more at </w:t>
                           </w:r>
-                          <w:r>
-                            <w:fldChar w:fldCharType="begin"/>
-                          </w:r>
-                          <w:r>
-                            <w:rPr>
-                              <w:lang w:val="en-IN"/>
-                            </w:rPr>
-                            <w:instrText xml:space="preserve"> HYPERL</w:instrText>
-                          </w:r>
-                          <w:r>
-                            <w:rPr>
-                              <w:lang w:val="en-IN"/>
-                            </w:rPr>
-                            <w:instrText xml:space="preserve">INK "http://www.SoftwareAG.com" </w:instrText>
-                          </w:r>
-                          <w:r>
-                            <w:fldChar w:fldCharType="separate"/>
-                          </w:r>
-                          <w:r>
-                            <w:rPr>
-                              <w:rStyle w:val="Hyperlink"/>
-                              <w:rFonts w:cs="Arial"/>
-                              <w:sz w:val="12"/>
-                              <w:szCs w:val="12"/>
-                              <w:lang w:val="en-IN"/>
-                            </w:rPr>
-                            <w:t>www.SoftwareAG.com</w:t>
-                          </w:r>
-                          <w:r>
-                            <w:rPr>
-                              <w:rStyle w:val="Hyperlink"/>
-                              <w:rFonts w:cs="Arial"/>
-                              <w:sz w:val="12"/>
-                              <w:szCs w:val="12"/>
-                              <w:lang w:val="en-IN"/>
-                            </w:rPr>
-                            <w:fldChar w:fldCharType="end"/>
-                          </w:r>
+                          <w:hyperlink r:id="rId3" w:history="1">
+                            <w:r>
+                              <w:rPr>
+                                <w:rStyle w:val="Hyperlink"/>
+                                <w:rFonts w:cs="Arial"/>
+                                <w:sz w:val="12"/>
+                                <w:szCs w:val="12"/>
+                                <w:lang w:val="en-IN"/>
+                              </w:rPr>
+                              <w:t>www.SoftwareAG.com</w:t>
+                            </w:r>
+                          </w:hyperlink>
                           <w:r>
                             <w:rPr>
                               <w:rFonts w:cs="Arial"/>
@@ -10041,7 +10195,7 @@
                   </pic:cNvPicPr>
                 </pic:nvPicPr>
                 <pic:blipFill>
-                  <a:blip r:embed="rId3">
+                  <a:blip r:embed="rId4">
                     <a:extLst>
                       <a:ext uri="{28A0092B-C50C-407E-A947-70E740481C1C}">
                         <a14:useLocalDpi xmlns:a14="http://schemas.microsoft.com/office/drawing/2010/main" val="0"/>
@@ -10190,7 +10344,7 @@
             </wp:anchor>
           </w:drawing>
         </mc:Choice>
-        <mc:Fallback xmlns:a="http://schemas.openxmlformats.org/drawingml/2006/main" xmlns:a14="http://schemas.microsoft.com/office/drawing/2010/main">
+        <mc:Fallback xmlns:a14="http://schemas.microsoft.com/office/drawing/2010/main" xmlns:a="http://schemas.openxmlformats.org/drawingml/2006/main">
           <w:pict>
             <v:line id="Straight Connector 7" style="position:absolute;z-index:251666432;visibility:visible;mso-wrap-style:square;mso-width-percent:0;mso-height-percent:0;mso-wrap-distance-left:9pt;mso-wrap-distance-top:0;mso-wrap-distance-right:9pt;mso-wrap-distance-bottom:0;mso-position-horizontal:absolute;mso-position-horizontal-relative:text;mso-position-vertical:absolute;mso-position-vertical-relative:text;mso-width-percent:0;mso-height-percent:0;mso-width-relative:page;mso-height-relative:page" o:spid="_x0000_s1026" strokecolor="navy" from="0,17.45pt" to="423pt,17.45pt" w14:anchorId="23B52B75" o:gfxdata="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"/>
           </w:pict>
@@ -17292,7 +17446,7 @@
 </file>
 
 <file path=customXml/itemProps3.xml><?xml version="1.0" encoding="utf-8"?>
-<ds:datastoreItem xmlns:ds="http://schemas.openxmlformats.org/officeDocument/2006/customXml" ds:itemID="{53F6FBDA-9125-4CD4-89FA-595F9FA28F49}">
+<ds:datastoreItem xmlns:ds="http://schemas.openxmlformats.org/officeDocument/2006/customXml" ds:itemID="{DA2108B2-3E71-4C21-BA3C-383669ECF20E}">
   <ds:schemaRefs>
     <ds:schemaRef ds:uri="http://www.made-in-office.com/empower/docs/template/v1"/>
   </ds:schemaRefs>

</xml_diff>